<commit_message>
springboot app running in kubernetes
</commit_message>
<xml_diff>
--- a/All_Learning/Apigee/Apigee.docx
+++ b/All_Learning/Apigee/Apigee.docx
@@ -7,6 +7,7 @@
         <w:t>Apigee :</w:t>
       </w:r>
     </w:p>
+    <w:p/>
     <w:p>
       <w:r>
         <w:t>1</w:t>
@@ -39,7 +40,16 @@
         </w:numPr>
       </w:pPr>
       <w:r>
-        <w:t xml:space="preserve">- &gt; go to the apigee dashboard -- &gt; click on API proxy -- &gt; click on +Proxy - &gt; reverse proxy - &gt; name the proxy -- &gt; give base path (it can be what we want to in proxy url base) - &gt; existing api ( we need to give which services api we want to use in this proxy - &gt; so service api or get or post methods url from service controller ) - &gt;  next </w:t>
+        <w:t>- &gt; go to the apigee dashboard -- &gt; click on API proxy -- &gt; click on +Proxy - &gt; reverse proxy - &gt; name the proxy -- &gt; give base path (it can be what we want to in proxy url base</w:t>
+      </w:r>
+      <w:r>
+        <w:t xml:space="preserve">: like-&gt; </w:t>
+      </w:r>
+      <w:r>
+        <w:t>alarmcrate/health</w:t>
+      </w:r>
+      <w:r>
+        <w:t xml:space="preserve">) - &gt; existing api ( we need to give which services api we want to use in this proxy - &gt; so service api or get or post methods url from service controller ) - &gt;  next </w:t>
       </w:r>
     </w:p>
     <w:p>
@@ -165,13 +175,7 @@
         <w:t xml:space="preserve">k on newly created api proxy - &gt; </w:t>
       </w:r>
       <w:r>
-        <w:t xml:space="preserve">click on develop tab - &gt; - &gt; click on preflow tab - &gt; </w:t>
-      </w:r>
-      <w:r>
-        <w:t>click +step tab</w:t>
-      </w:r>
-      <w:r>
-        <w:t xml:space="preserve"> - &gt; choose “verify API key” - &gt; click add </w:t>
+        <w:t xml:space="preserve">click on develop tab - &gt; - &gt; click on preflow tab - &gt; click +step tab - &gt; choose “verify API key” - &gt; click add </w:t>
       </w:r>
     </w:p>
     <w:p>
@@ -179,7 +183,13 @@
         <w:ind w:left="360"/>
       </w:pPr>
       <w:r>
-        <w:t>Now we need to flow some procedure to wrap the api key to proxy and get validation :</w:t>
+        <w:t>Now we need to f</w:t>
+      </w:r>
+      <w:r>
+        <w:t>ollow</w:t>
+      </w:r>
+      <w:r>
+        <w:t xml:space="preserve"> some procedure to wrap the api key to proxy and get validation :</w:t>
       </w:r>
     </w:p>
     <w:p>
@@ -376,6 +386,395 @@
     <w:p>
       <w:pPr>
         <w:pStyle w:val="ListParagraph"/>
+        <w:rPr>
+          <w:sz w:val="28"/>
+          <w:szCs w:val="28"/>
+        </w:rPr>
+      </w:pPr>
+    </w:p>
+    <w:p>
+      <w:pPr>
+        <w:pStyle w:val="ListParagraph"/>
+        <w:rPr>
+          <w:sz w:val="28"/>
+          <w:szCs w:val="28"/>
+        </w:rPr>
+      </w:pPr>
+    </w:p>
+    <w:p>
+      <w:pPr>
+        <w:pStyle w:val="ListParagraph"/>
+        <w:rPr>
+          <w:sz w:val="28"/>
+          <w:szCs w:val="28"/>
+        </w:rPr>
+      </w:pPr>
+      <w:r>
+        <w:rPr>
+          <w:sz w:val="28"/>
+          <w:szCs w:val="28"/>
+        </w:rPr>
+        <w:lastRenderedPageBreak/>
+        <w:t>------- --- How to create shared flow-----</w:t>
+      </w:r>
+    </w:p>
+    <w:p>
+      <w:pPr>
+        <w:rPr>
+          <w:sz w:val="28"/>
+          <w:szCs w:val="28"/>
+        </w:rPr>
+      </w:pPr>
+      <w:r>
+        <w:rPr>
+          <w:sz w:val="28"/>
+          <w:szCs w:val="28"/>
+        </w:rPr>
+        <w:t>Shared flow is the common policy or procedure for multiple proxy</w:t>
+      </w:r>
+    </w:p>
+    <w:p>
+      <w:pPr>
+        <w:rPr>
+          <w:sz w:val="28"/>
+          <w:szCs w:val="28"/>
+        </w:rPr>
+      </w:pPr>
+      <w:r>
+        <w:rPr>
+          <w:sz w:val="28"/>
+          <w:szCs w:val="28"/>
+        </w:rPr>
+        <w:t>1</w:t>
+      </w:r>
+      <w:r>
+        <w:rPr>
+          <w:sz w:val="28"/>
+          <w:szCs w:val="28"/>
+          <w:vertAlign w:val="superscript"/>
+        </w:rPr>
+        <w:t>st</w:t>
+      </w:r>
+      <w:r>
+        <w:rPr>
+          <w:sz w:val="28"/>
+          <w:szCs w:val="28"/>
+        </w:rPr>
+        <w:t xml:space="preserve"> </w:t>
+      </w:r>
+      <w:r>
+        <w:rPr>
+          <w:sz w:val="28"/>
+          <w:szCs w:val="28"/>
+        </w:rPr>
+        <w:t>Step:</w:t>
+      </w:r>
+    </w:p>
+    <w:p>
+      <w:pPr>
+        <w:rPr>
+          <w:sz w:val="28"/>
+          <w:szCs w:val="28"/>
+        </w:rPr>
+      </w:pPr>
+      <w:r>
+        <w:rPr>
+          <w:sz w:val="28"/>
+          <w:szCs w:val="28"/>
+        </w:rPr>
+        <w:t xml:space="preserve"> develop -&gt; create sharedflow </w:t>
+      </w:r>
+      <w:r>
+        <w:rPr>
+          <w:sz w:val="28"/>
+          <w:szCs w:val="28"/>
+        </w:rPr>
+        <w:sym w:font="Wingdings" w:char="F0E0"/>
+      </w:r>
+      <w:r>
+        <w:rPr>
+          <w:sz w:val="28"/>
+          <w:szCs w:val="28"/>
+        </w:rPr>
+        <w:t xml:space="preserve"> new shared flow </w:t>
+      </w:r>
+      <w:r>
+        <w:rPr>
+          <w:sz w:val="28"/>
+          <w:szCs w:val="28"/>
+        </w:rPr>
+        <w:sym w:font="Wingdings" w:char="F0E0"/>
+      </w:r>
+      <w:r>
+        <w:rPr>
+          <w:sz w:val="28"/>
+          <w:szCs w:val="28"/>
+        </w:rPr>
+        <w:t xml:space="preserve"> name the shared flow -&gt; deploy shared flow -&gt; click on newly created sharedflow -&gt; click on develop -&gt; +Step -&gt; attachpolicy -&gt; </w:t>
+      </w:r>
+    </w:p>
+    <w:p>
+      <w:pPr>
+        <w:rPr>
+          <w:sz w:val="28"/>
+          <w:szCs w:val="28"/>
+        </w:rPr>
+      </w:pPr>
+      <w:r>
+        <w:rPr>
+          <w:sz w:val="28"/>
+          <w:szCs w:val="28"/>
+        </w:rPr>
+        <w:t>2</w:t>
+      </w:r>
+      <w:r>
+        <w:rPr>
+          <w:sz w:val="28"/>
+          <w:szCs w:val="28"/>
+          <w:vertAlign w:val="superscript"/>
+        </w:rPr>
+        <w:t>nd</w:t>
+      </w:r>
+      <w:r>
+        <w:rPr>
+          <w:sz w:val="28"/>
+          <w:szCs w:val="28"/>
+        </w:rPr>
+        <w:t xml:space="preserve"> Step : Click on proxy (which use shared flow) -&gt; preflow -&gt; +Step -&gt; name (Flow callout-1) can find in policy list -&gt;shared flow (Select the shared flow which we made before ) -&gt; add</w:t>
+      </w:r>
+    </w:p>
+    <w:p>
+      <w:pPr>
+        <w:rPr>
+          <w:sz w:val="28"/>
+          <w:szCs w:val="28"/>
+        </w:rPr>
+      </w:pPr>
+    </w:p>
+    <w:p>
+      <w:pPr>
+        <w:rPr>
+          <w:sz w:val="28"/>
+          <w:szCs w:val="28"/>
+        </w:rPr>
+      </w:pPr>
+      <w:r>
+        <w:rPr>
+          <w:sz w:val="28"/>
+          <w:szCs w:val="28"/>
+        </w:rPr>
+        <w:t>----- ---------- How to use KVM for the auth key in APIGEE-----------</w:t>
+      </w:r>
+    </w:p>
+    <w:p>
+      <w:pPr>
+        <w:rPr>
+          <w:sz w:val="28"/>
+          <w:szCs w:val="28"/>
+        </w:rPr>
+      </w:pPr>
+      <w:r>
+        <w:rPr>
+          <w:sz w:val="28"/>
+          <w:szCs w:val="28"/>
+        </w:rPr>
+        <w:t>1</w:t>
+      </w:r>
+      <w:r>
+        <w:rPr>
+          <w:sz w:val="28"/>
+          <w:szCs w:val="28"/>
+          <w:vertAlign w:val="superscript"/>
+        </w:rPr>
+        <w:t>st</w:t>
+      </w:r>
+      <w:r>
+        <w:rPr>
+          <w:sz w:val="28"/>
+          <w:szCs w:val="28"/>
+        </w:rPr>
+        <w:t xml:space="preserve"> step :</w:t>
+      </w:r>
+    </w:p>
+    <w:p>
+      <w:pPr>
+        <w:rPr>
+          <w:sz w:val="28"/>
+          <w:szCs w:val="28"/>
+        </w:rPr>
+      </w:pPr>
+      <w:r>
+        <w:rPr>
+          <w:sz w:val="28"/>
+          <w:szCs w:val="28"/>
+        </w:rPr>
+        <w:t xml:space="preserve">API’s tab </w:t>
+      </w:r>
+      <w:r>
+        <w:rPr>
+          <w:sz w:val="28"/>
+          <w:szCs w:val="28"/>
+        </w:rPr>
+        <w:sym w:font="Wingdings" w:char="F0E0"/>
+      </w:r>
+      <w:r>
+        <w:rPr>
+          <w:sz w:val="28"/>
+          <w:szCs w:val="28"/>
+        </w:rPr>
+        <w:t xml:space="preserve">environment config -&gt; Key value map -&gt; +key value map -&gt; name -&gt;encrypted or not optional -&gt; click on provided name -&gt; +Entry </w:t>
+      </w:r>
+      <w:r>
+        <w:rPr>
+          <w:sz w:val="28"/>
+          <w:szCs w:val="28"/>
+        </w:rPr>
+        <w:sym w:font="Wingdings" w:char="F0E0"/>
+      </w:r>
+      <w:r>
+        <w:rPr>
+          <w:sz w:val="28"/>
+          <w:szCs w:val="28"/>
+        </w:rPr>
+        <w:t xml:space="preserve"> give key </w:t>
+      </w:r>
+      <w:r>
+        <w:rPr>
+          <w:sz w:val="28"/>
+          <w:szCs w:val="28"/>
+        </w:rPr>
+        <w:sym w:font="Wingdings" w:char="F0E0"/>
+      </w:r>
+      <w:r>
+        <w:rPr>
+          <w:sz w:val="28"/>
+          <w:szCs w:val="28"/>
+        </w:rPr>
+        <w:t xml:space="preserve"> give value (apikey value) -&gt; save</w:t>
+      </w:r>
+    </w:p>
+    <w:p>
+      <w:pPr>
+        <w:rPr>
+          <w:sz w:val="28"/>
+          <w:szCs w:val="28"/>
+        </w:rPr>
+      </w:pPr>
+      <w:r>
+        <w:rPr>
+          <w:sz w:val="28"/>
+          <w:szCs w:val="28"/>
+        </w:rPr>
+        <w:t>2</w:t>
+      </w:r>
+      <w:r>
+        <w:rPr>
+          <w:sz w:val="28"/>
+          <w:szCs w:val="28"/>
+          <w:vertAlign w:val="superscript"/>
+        </w:rPr>
+        <w:t>nd</w:t>
+      </w:r>
+      <w:r>
+        <w:rPr>
+          <w:sz w:val="28"/>
+          <w:szCs w:val="28"/>
+        </w:rPr>
+        <w:t xml:space="preserve"> step:</w:t>
+      </w:r>
+    </w:p>
+    <w:p>
+      <w:pPr>
+        <w:rPr>
+          <w:sz w:val="28"/>
+          <w:szCs w:val="28"/>
+        </w:rPr>
+      </w:pPr>
+      <w:r>
+        <w:rPr>
+          <w:sz w:val="28"/>
+          <w:szCs w:val="28"/>
+        </w:rPr>
+        <w:t>How to retrieve the key value in run time</w:t>
+      </w:r>
+    </w:p>
+    <w:p>
+      <w:pPr>
+        <w:rPr>
+          <w:sz w:val="28"/>
+          <w:szCs w:val="28"/>
+        </w:rPr>
+      </w:pPr>
+      <w:r>
+        <w:rPr>
+          <w:sz w:val="28"/>
+          <w:szCs w:val="28"/>
+        </w:rPr>
+        <w:t>--- &gt;&gt; select proxy -&gt; develop -&gt; preflow -&gt; +Step -&gt; key value map operations (pick from policy ) -&gt; remove all except &lt;Get &gt; from policy xml -&gt; add in head</w:t>
+      </w:r>
+      <w:r>
+        <w:rPr>
+          <w:sz w:val="28"/>
+          <w:szCs w:val="28"/>
+        </w:rPr>
+        <w:t xml:space="preserve"> “mapIdentifier “=”name of kvm given in KVM in apigee -&gt; save the api</w:t>
+      </w:r>
+    </w:p>
+    <w:p>
+      <w:pPr>
+        <w:rPr>
+          <w:sz w:val="28"/>
+          <w:szCs w:val="28"/>
+        </w:rPr>
+      </w:pPr>
+    </w:p>
+    <w:p>
+      <w:pPr>
+        <w:rPr>
+          <w:sz w:val="28"/>
+          <w:szCs w:val="28"/>
+        </w:rPr>
+      </w:pPr>
+      <w:r>
+        <w:rPr>
+          <w:sz w:val="28"/>
+          <w:szCs w:val="28"/>
+        </w:rPr>
+        <w:t>------ How to use apikey verify policy-----</w:t>
+      </w:r>
+    </w:p>
+    <w:p>
+      <w:pPr>
+        <w:rPr>
+          <w:sz w:val="28"/>
+          <w:szCs w:val="28"/>
+        </w:rPr>
+      </w:pPr>
+      <w:r>
+        <w:rPr>
+          <w:sz w:val="28"/>
+          <w:szCs w:val="28"/>
+        </w:rPr>
+        <w:t xml:space="preserve">Click on proxy -&gt; +Step -&gt; verify api key (From list) -&gt; add -&gt; we added api key in proxy </w:t>
+      </w:r>
+    </w:p>
+    <w:p>
+      <w:pPr>
+        <w:rPr>
+          <w:sz w:val="28"/>
+          <w:szCs w:val="28"/>
+        </w:rPr>
+      </w:pPr>
+      <w:r>
+        <w:rPr>
+          <w:sz w:val="28"/>
+          <w:szCs w:val="28"/>
+        </w:rPr>
+        <w:t>Note : we need to add KVM and assignMessaage “ policy to use api key verify (KVM can store the value in apigee edge database on the key value mapping manner )</w:t>
+      </w:r>
+    </w:p>
+    <w:p>
+      <w:pPr>
         <w:rPr>
           <w:sz w:val="28"/>
           <w:szCs w:val="28"/>

</xml_diff>